<commit_message>
chore: Folyamatábrák word update.
</commit_message>
<xml_diff>
--- a/docs/folyamatÁbrák/Corelytics folyamtábrák.docx
+++ b/docs/folyamatÁbrák/Corelytics folyamtábrák.docx
@@ -224,7 +224,7 @@
             </w:rPr>
             <w:fldChar w:fldCharType="separate"/>
           </w:r>
-          <w:hyperlink w:anchor="_Toc213830966" w:history="1">
+          <w:hyperlink w:anchor="_Toc214433394" w:history="1">
             <w:r>
               <w:rPr>
                 <w:rStyle w:val="Hiperhivatkozs"/>
@@ -251,7 +251,7 @@
                 <w:noProof/>
                 <w:webHidden/>
               </w:rPr>
-              <w:instrText xml:space="preserve"> PAGEREF _Toc213830966 \h </w:instrText>
+              <w:instrText xml:space="preserve"> PAGEREF _Toc214433394 \h </w:instrText>
             </w:r>
             <w:r>
               <w:rPr>
@@ -294,7 +294,7 @@
               <w:lang w:eastAsia="hu-HU"/>
             </w:rPr>
           </w:pPr>
-          <w:hyperlink w:anchor="_Toc213830967" w:history="1">
+          <w:hyperlink w:anchor="_Toc214433395" w:history="1">
             <w:r>
               <w:rPr>
                 <w:rStyle w:val="Hiperhivatkozs"/>
@@ -321,7 +321,7 @@
                 <w:noProof/>
                 <w:webHidden/>
               </w:rPr>
-              <w:instrText xml:space="preserve"> PAGEREF _Toc213830967 \h </w:instrText>
+              <w:instrText xml:space="preserve"> PAGEREF _Toc214433395 \h </w:instrText>
             </w:r>
             <w:r>
               <w:rPr>
@@ -354,6 +354,146 @@
         </w:p>
         <w:p>
           <w:pPr>
+            <w:pStyle w:val="TJ1"/>
+            <w:tabs>
+              <w:tab w:val="right" w:leader="dot" w:pos="9062"/>
+            </w:tabs>
+            <w:rPr>
+              <w:rFonts w:eastAsiaTheme="minorEastAsia"/>
+              <w:noProof/>
+              <w:lang w:eastAsia="hu-HU"/>
+            </w:rPr>
+          </w:pPr>
+          <w:hyperlink w:anchor="_Toc214433396" w:history="1">
+            <w:r>
+              <w:rPr>
+                <w:rStyle w:val="Hiperhivatkozs"/>
+                <w:noProof/>
+              </w:rPr>
+              <w:t>2. Regisztráció ábrája</w:t>
+            </w:r>
+            <w:r>
+              <w:rPr>
+                <w:noProof/>
+                <w:webHidden/>
+              </w:rPr>
+              <w:tab/>
+            </w:r>
+            <w:r>
+              <w:rPr>
+                <w:noProof/>
+                <w:webHidden/>
+              </w:rPr>
+              <w:fldChar w:fldCharType="begin"/>
+            </w:r>
+            <w:r>
+              <w:rPr>
+                <w:noProof/>
+                <w:webHidden/>
+              </w:rPr>
+              <w:instrText xml:space="preserve"> PAGEREF _Toc214433396 \h </w:instrText>
+            </w:r>
+            <w:r>
+              <w:rPr>
+                <w:noProof/>
+                <w:webHidden/>
+              </w:rPr>
+            </w:r>
+            <w:r>
+              <w:rPr>
+                <w:noProof/>
+                <w:webHidden/>
+              </w:rPr>
+              <w:fldChar w:fldCharType="separate"/>
+            </w:r>
+            <w:r>
+              <w:rPr>
+                <w:noProof/>
+                <w:webHidden/>
+              </w:rPr>
+              <w:t>- 3 -</w:t>
+            </w:r>
+            <w:r>
+              <w:rPr>
+                <w:noProof/>
+                <w:webHidden/>
+              </w:rPr>
+              <w:fldChar w:fldCharType="end"/>
+            </w:r>
+          </w:hyperlink>
+        </w:p>
+        <w:p>
+          <w:pPr>
+            <w:pStyle w:val="TJ2"/>
+            <w:tabs>
+              <w:tab w:val="right" w:leader="dot" w:pos="9062"/>
+            </w:tabs>
+            <w:rPr>
+              <w:rFonts w:eastAsiaTheme="minorEastAsia"/>
+              <w:noProof/>
+              <w:lang w:eastAsia="hu-HU"/>
+            </w:rPr>
+          </w:pPr>
+          <w:hyperlink w:anchor="_Toc214433397" w:history="1">
+            <w:r>
+              <w:rPr>
+                <w:rStyle w:val="Hiperhivatkozs"/>
+                <w:noProof/>
+              </w:rPr>
+              <w:t>Folyamat magyarázata:</w:t>
+            </w:r>
+            <w:r>
+              <w:rPr>
+                <w:noProof/>
+                <w:webHidden/>
+              </w:rPr>
+              <w:tab/>
+            </w:r>
+            <w:r>
+              <w:rPr>
+                <w:noProof/>
+                <w:webHidden/>
+              </w:rPr>
+              <w:fldChar w:fldCharType="begin"/>
+            </w:r>
+            <w:r>
+              <w:rPr>
+                <w:noProof/>
+                <w:webHidden/>
+              </w:rPr>
+              <w:instrText xml:space="preserve"> PAGEREF _Toc214433397 \h </w:instrText>
+            </w:r>
+            <w:r>
+              <w:rPr>
+                <w:noProof/>
+                <w:webHidden/>
+              </w:rPr>
+            </w:r>
+            <w:r>
+              <w:rPr>
+                <w:noProof/>
+                <w:webHidden/>
+              </w:rPr>
+              <w:fldChar w:fldCharType="separate"/>
+            </w:r>
+            <w:r>
+              <w:rPr>
+                <w:noProof/>
+                <w:webHidden/>
+              </w:rPr>
+              <w:t>- 3 -</w:t>
+            </w:r>
+            <w:r>
+              <w:rPr>
+                <w:noProof/>
+                <w:webHidden/>
+              </w:rPr>
+              <w:fldChar w:fldCharType="end"/>
+            </w:r>
+          </w:hyperlink>
+        </w:p>
+        <w:p>
+          <w:pPr>
             <w:jc w:val="both"/>
             <w:rPr>
               <w:sz w:val="24"/>
@@ -376,7 +516,7 @@
       <w:pPr>
         <w:pStyle w:val="Cmsor1"/>
       </w:pPr>
-      <w:bookmarkStart w:id="0" w:name="_Toc213830966"/>
+      <w:bookmarkStart w:id="0" w:name="_Toc214433394"/>
       <w:r>
         <w:lastRenderedPageBreak/>
         <w:t>1. Bejelentkezés ábrája</w:t>
@@ -471,7 +611,7 @@
       <w:pPr>
         <w:pStyle w:val="Cmsor2"/>
       </w:pPr>
-      <w:bookmarkStart w:id="1" w:name="_Toc213830967"/>
+      <w:bookmarkStart w:id="1" w:name="_Toc214433395"/>
       <w:r>
         <w:t>Folyamat magyarázata:</w:t>
       </w:r>
@@ -713,9 +853,227 @@
         <w:t>Vége.</w:t>
       </w:r>
     </w:p>
+    <w:p>
+      <w:pPr>
+        <w:pStyle w:val="Cmsor1"/>
+      </w:pPr>
+      <w:bookmarkStart w:id="2" w:name="_Toc214433396"/>
+      <w:r>
+        <w:lastRenderedPageBreak/>
+        <w:t>2. Regisztráció ábrája</w:t>
+      </w:r>
+      <w:bookmarkEnd w:id="2"/>
+    </w:p>
+    <w:p>
+      <w:r>
+        <w:t xml:space="preserve">A következő folyamatábra a Corelytics </w:t>
+      </w:r>
+      <w:r>
+        <w:t>regisztráció</w:t>
+      </w:r>
+      <w:r>
+        <w:t xml:space="preserve"> funkciójának működését mutatja be</w:t>
+      </w:r>
+      <w:r>
+        <w:t>.</w:t>
+      </w:r>
+    </w:p>
+    <w:p>
+      <w:pPr>
+        <w:pStyle w:val="Cmsor2"/>
+      </w:pPr>
+      <w:bookmarkStart w:id="3" w:name="_Toc214433397"/>
+      <w:r>
+        <w:rPr>
+          <w:noProof/>
+        </w:rPr>
+        <w:drawing>
+          <wp:anchor distT="0" distB="0" distL="114300" distR="114300" simplePos="0" relativeHeight="251659264" behindDoc="1" locked="0" layoutInCell="1" allowOverlap="1" wp14:anchorId="79D29DC7" wp14:editId="520DA76D">
+            <wp:simplePos x="0" y="0"/>
+            <wp:positionH relativeFrom="margin">
+              <wp:posOffset>3437890</wp:posOffset>
+            </wp:positionH>
+            <wp:positionV relativeFrom="page">
+              <wp:posOffset>1520190</wp:posOffset>
+            </wp:positionV>
+            <wp:extent cx="2324100" cy="5083175"/>
+            <wp:effectExtent l="19050" t="19050" r="19050" b="22225"/>
+            <wp:wrapSquare wrapText="bothSides"/>
+            <wp:docPr id="5" name="Kép 5"/>
+            <wp:cNvGraphicFramePr>
+              <a:graphicFrameLocks xmlns:a="http://schemas.openxmlformats.org/drawingml/2006/main" noChangeAspect="1"/>
+            </wp:cNvGraphicFramePr>
+            <a:graphic xmlns:a="http://schemas.openxmlformats.org/drawingml/2006/main">
+              <a:graphicData uri="http://schemas.openxmlformats.org/drawingml/2006/picture">
+                <pic:pic xmlns:pic="http://schemas.openxmlformats.org/drawingml/2006/picture">
+                  <pic:nvPicPr>
+                    <pic:cNvPr id="5" name="Kép 5"/>
+                    <pic:cNvPicPr/>
+                  </pic:nvPicPr>
+                  <pic:blipFill>
+                    <a:blip r:embed="rId9">
+                      <a:extLst>
+                        <a:ext uri="{28A0092B-C50C-407E-A947-70E740481C1C}">
+                          <a14:useLocalDpi xmlns:a14="http://schemas.microsoft.com/office/drawing/2010/main" val="0"/>
+                        </a:ext>
+                      </a:extLst>
+                    </a:blip>
+                    <a:stretch>
+                      <a:fillRect/>
+                    </a:stretch>
+                  </pic:blipFill>
+                  <pic:spPr>
+                    <a:xfrm>
+                      <a:off x="0" y="0"/>
+                      <a:ext cx="2324100" cy="5083175"/>
+                    </a:xfrm>
+                    <a:prstGeom prst="rect">
+                      <a:avLst/>
+                    </a:prstGeom>
+                    <a:ln>
+                      <a:solidFill>
+                        <a:schemeClr val="accent1">
+                          <a:lumMod val="75000"/>
+                        </a:schemeClr>
+                      </a:solidFill>
+                    </a:ln>
+                  </pic:spPr>
+                </pic:pic>
+              </a:graphicData>
+            </a:graphic>
+            <wp14:sizeRelH relativeFrom="margin">
+              <wp14:pctWidth>0</wp14:pctWidth>
+            </wp14:sizeRelH>
+            <wp14:sizeRelV relativeFrom="margin">
+              <wp14:pctHeight>0</wp14:pctHeight>
+            </wp14:sizeRelV>
+          </wp:anchor>
+        </w:drawing>
+      </w:r>
+      <w:r>
+        <w:t>Folyamat magyarázata:</w:t>
+      </w:r>
+      <w:bookmarkEnd w:id="3"/>
+    </w:p>
+    <w:p>
+      <w:pPr>
+        <w:pStyle w:val="Listaszerbekezds"/>
+        <w:numPr>
+          <w:ilvl w:val="0"/>
+          <w:numId w:val="18"/>
+        </w:numPr>
+      </w:pPr>
+      <w:r>
+        <w:t>Start: A program elindul.</w:t>
+      </w:r>
+    </w:p>
+    <w:p>
+      <w:pPr>
+        <w:pStyle w:val="Listaszerbekezds"/>
+        <w:numPr>
+          <w:ilvl w:val="0"/>
+          <w:numId w:val="18"/>
+        </w:numPr>
+      </w:pPr>
+      <w:r>
+        <w:t>Adatok bevitele: A felhasználó beviszi a kívánt adatokat.</w:t>
+      </w:r>
+    </w:p>
+    <w:p>
+      <w:pPr>
+        <w:pStyle w:val="Listaszerbekezds"/>
+        <w:numPr>
+          <w:ilvl w:val="0"/>
+          <w:numId w:val="18"/>
+        </w:numPr>
+      </w:pPr>
+      <w:r>
+        <w:t>Gombnyomás: A felhasználó megnyomja a „Regisztrálás” gombot.</w:t>
+      </w:r>
+    </w:p>
+    <w:p>
+      <w:pPr>
+        <w:pStyle w:val="Listaszerbekezds"/>
+        <w:numPr>
+          <w:ilvl w:val="0"/>
+          <w:numId w:val="18"/>
+        </w:numPr>
+      </w:pPr>
+      <w:r>
+        <w:t xml:space="preserve">Adatok </w:t>
+      </w:r>
+      <w:proofErr w:type="spellStart"/>
+      <w:r>
+        <w:t>validitása</w:t>
+      </w:r>
+      <w:proofErr w:type="spellEnd"/>
+      <w:r>
+        <w:t>: A rendszer ellenőrzi hogy az adatok megfelelnek-e az elvárásnak. Az elvárásokba beletartozik a érvényes e-mail cím, megfelelő jelszó.</w:t>
+      </w:r>
+    </w:p>
+    <w:p>
+      <w:pPr>
+        <w:pStyle w:val="Listaszerbekezds"/>
+        <w:numPr>
+          <w:ilvl w:val="1"/>
+          <w:numId w:val="18"/>
+        </w:numPr>
+      </w:pPr>
+      <w:r>
+        <w:t>Ha hamis, azaz nem felelnek meg az adatok, akkor a feladat egy hibaüzenetet ad ki a felhasználónak, magyarázattal.</w:t>
+      </w:r>
+    </w:p>
+    <w:p>
+      <w:pPr>
+        <w:pStyle w:val="Listaszerbekezds"/>
+        <w:numPr>
+          <w:ilvl w:val="1"/>
+          <w:numId w:val="18"/>
+        </w:numPr>
+      </w:pPr>
+      <w:r>
+        <w:t>Ha igaz, azaz megfelelnek, akkor a rendszer tovább megy a Regisztrálásra.</w:t>
+      </w:r>
+    </w:p>
+    <w:p>
+      <w:pPr>
+        <w:pStyle w:val="Listaszerbekezds"/>
+        <w:numPr>
+          <w:ilvl w:val="0"/>
+          <w:numId w:val="18"/>
+        </w:numPr>
+      </w:pPr>
+      <w:r>
+        <w:t>Regisztrálás: A felhasználó adatait feltölti az adatbázisba.</w:t>
+      </w:r>
+    </w:p>
+    <w:p>
+      <w:pPr>
+        <w:pStyle w:val="Listaszerbekezds"/>
+        <w:numPr>
+          <w:ilvl w:val="0"/>
+          <w:numId w:val="18"/>
+        </w:numPr>
+      </w:pPr>
+      <w:r>
+        <w:t>Főlapra átdobás: A felhasználót átirányítjuk a főlapra.</w:t>
+      </w:r>
+    </w:p>
+    <w:p>
+      <w:pPr>
+        <w:pStyle w:val="Listaszerbekezds"/>
+        <w:numPr>
+          <w:ilvl w:val="0"/>
+          <w:numId w:val="18"/>
+        </w:numPr>
+      </w:pPr>
+      <w:r>
+        <w:t>Vége.</w:t>
+      </w:r>
+    </w:p>
     <w:sectPr>
-      <w:headerReference w:type="default" r:id="rId9"/>
-      <w:footerReference w:type="default" r:id="rId10"/>
+      <w:headerReference w:type="default" r:id="rId10"/>
+      <w:footerReference w:type="default" r:id="rId11"/>
       <w:pgSz w:w="11906" w:h="16838"/>
       <w:pgMar w:top="1417" w:right="1417" w:bottom="1417" w:left="1417" w:header="708" w:footer="708" w:gutter="0"/>
       <w:pgNumType w:fmt="numberInDash" w:start="0"/>
@@ -2565,6 +2923,92 @@
     </w:lvl>
   </w:abstractNum>
   <w:abstractNum w:abstractNumId="15" w15:restartNumberingAfterBreak="0">
+    <w:nsid w:val="70DB6429"/>
+    <w:multiLevelType w:val="hybridMultilevel"/>
+    <w:tmpl w:val="A6AECD5E"/>
+    <w:lvl w:ilvl="0" w:tplc="040E000F">
+      <w:start w:val="1"/>
+      <w:numFmt w:val="decimal"/>
+      <w:lvlText w:val="%1."/>
+      <w:lvlJc w:val="left"/>
+      <w:pPr>
+        <w:ind w:left="720" w:hanging="360"/>
+      </w:pPr>
+    </w:lvl>
+    <w:lvl w:ilvl="1" w:tplc="040E0019">
+      <w:start w:val="1"/>
+      <w:numFmt w:val="lowerLetter"/>
+      <w:lvlText w:val="%2."/>
+      <w:lvlJc w:val="left"/>
+      <w:pPr>
+        <w:ind w:left="1440" w:hanging="360"/>
+      </w:pPr>
+    </w:lvl>
+    <w:lvl w:ilvl="2" w:tplc="040E001B" w:tentative="1">
+      <w:start w:val="1"/>
+      <w:numFmt w:val="lowerRoman"/>
+      <w:lvlText w:val="%3."/>
+      <w:lvlJc w:val="right"/>
+      <w:pPr>
+        <w:ind w:left="2160" w:hanging="180"/>
+      </w:pPr>
+    </w:lvl>
+    <w:lvl w:ilvl="3" w:tplc="040E000F" w:tentative="1">
+      <w:start w:val="1"/>
+      <w:numFmt w:val="decimal"/>
+      <w:lvlText w:val="%4."/>
+      <w:lvlJc w:val="left"/>
+      <w:pPr>
+        <w:ind w:left="2880" w:hanging="360"/>
+      </w:pPr>
+    </w:lvl>
+    <w:lvl w:ilvl="4" w:tplc="040E0019" w:tentative="1">
+      <w:start w:val="1"/>
+      <w:numFmt w:val="lowerLetter"/>
+      <w:lvlText w:val="%5."/>
+      <w:lvlJc w:val="left"/>
+      <w:pPr>
+        <w:ind w:left="3600" w:hanging="360"/>
+      </w:pPr>
+    </w:lvl>
+    <w:lvl w:ilvl="5" w:tplc="040E001B" w:tentative="1">
+      <w:start w:val="1"/>
+      <w:numFmt w:val="lowerRoman"/>
+      <w:lvlText w:val="%6."/>
+      <w:lvlJc w:val="right"/>
+      <w:pPr>
+        <w:ind w:left="4320" w:hanging="180"/>
+      </w:pPr>
+    </w:lvl>
+    <w:lvl w:ilvl="6" w:tplc="040E000F" w:tentative="1">
+      <w:start w:val="1"/>
+      <w:numFmt w:val="decimal"/>
+      <w:lvlText w:val="%7."/>
+      <w:lvlJc w:val="left"/>
+      <w:pPr>
+        <w:ind w:left="5040" w:hanging="360"/>
+      </w:pPr>
+    </w:lvl>
+    <w:lvl w:ilvl="7" w:tplc="040E0019" w:tentative="1">
+      <w:start w:val="1"/>
+      <w:numFmt w:val="lowerLetter"/>
+      <w:lvlText w:val="%8."/>
+      <w:lvlJc w:val="left"/>
+      <w:pPr>
+        <w:ind w:left="5760" w:hanging="360"/>
+      </w:pPr>
+    </w:lvl>
+    <w:lvl w:ilvl="8" w:tplc="040E001B" w:tentative="1">
+      <w:start w:val="1"/>
+      <w:numFmt w:val="lowerRoman"/>
+      <w:lvlText w:val="%9."/>
+      <w:lvlJc w:val="right"/>
+      <w:pPr>
+        <w:ind w:left="6480" w:hanging="180"/>
+      </w:pPr>
+    </w:lvl>
+  </w:abstractNum>
+  <w:abstractNum w:abstractNumId="16" w15:restartNumberingAfterBreak="0">
     <w:nsid w:val="7BE56039"/>
     <w:multiLevelType w:val="hybridMultilevel"/>
     <w:tmpl w:val="68064AF0"/>
@@ -2650,7 +3094,7 @@
       </w:pPr>
     </w:lvl>
   </w:abstractNum>
-  <w:abstractNum w:abstractNumId="16" w15:restartNumberingAfterBreak="0">
+  <w:abstractNum w:abstractNumId="17" w15:restartNumberingAfterBreak="0">
     <w:nsid w:val="7F762639"/>
     <w:multiLevelType w:val="hybridMultilevel"/>
     <w:tmpl w:val="5420D2E0"/>
@@ -2743,13 +3187,13 @@
     <w:abstractNumId w:val="14"/>
   </w:num>
   <w:num w:numId="3">
-    <w:abstractNumId w:val="15"/>
+    <w:abstractNumId w:val="16"/>
   </w:num>
   <w:num w:numId="4">
     <w:abstractNumId w:val="7"/>
   </w:num>
   <w:num w:numId="5">
-    <w:abstractNumId w:val="16"/>
+    <w:abstractNumId w:val="17"/>
   </w:num>
   <w:num w:numId="6">
     <w:abstractNumId w:val="13"/>
@@ -2786,6 +3230,9 @@
   </w:num>
   <w:num w:numId="17">
     <w:abstractNumId w:val="4"/>
+  </w:num>
+  <w:num w:numId="18">
+    <w:abstractNumId w:val="15"/>
   </w:num>
 </w:numbering>
 </file>

</xml_diff>